<commit_message>
continued correction from Sakib Sir
</commit_message>
<xml_diff>
--- a/proposal/code search/code search 10.docx
+++ b/proposal/code search/code search 10.docx
@@ -3334,7 +3334,15 @@
           <w:sz w:val="24"/>
           <w:szCs w:val="24"/>
         </w:rPr>
-        <w:t xml:space="preserve">The intent of the research is to improve the recall of code search engine so that </w:t>
+        <w:t>The intent of this</w:t>
+      </w:r>
+      <w:r>
+        <w:rPr>
+          <w:rFonts w:ascii="Times New Roman" w:hAnsi="Times New Roman" w:cs="Times New Roman"/>
+          <w:sz w:val="24"/>
+          <w:szCs w:val="24"/>
+        </w:rPr>
+        <w:t xml:space="preserve"> research is to improve the recall of code search engine so that </w:t>
       </w:r>
       <w:r>
         <w:rPr>
@@ -3352,39 +3360,29 @@
         </w:rPr>
         <w:t>To attain this,</w:t>
       </w:r>
-      <w:bookmarkStart w:id="0" w:name="_GoBack"/>
-      <w:bookmarkEnd w:id="0"/>
-      <w:r>
-        <w:rPr>
-          <w:rFonts w:ascii="Times New Roman" w:hAnsi="Times New Roman" w:cs="Times New Roman"/>
-          <w:sz w:val="24"/>
-          <w:szCs w:val="24"/>
-        </w:rPr>
-        <w:t xml:space="preserve"> the first task is to conduct literature survey</w:t>
-      </w:r>
-      <w:r>
-        <w:rPr>
-          <w:rFonts w:ascii="Times New Roman" w:hAnsi="Times New Roman" w:cs="Times New Roman"/>
-          <w:sz w:val="24"/>
-          <w:szCs w:val="24"/>
-        </w:rPr>
-        <w:t xml:space="preserve">. This will assist to understand the related work in this domain, as </w:t>
-      </w:r>
-      <w:r>
-        <w:rPr>
-          <w:rFonts w:ascii="Times New Roman" w:hAnsi="Times New Roman" w:cs="Times New Roman"/>
-          <w:sz w:val="24"/>
-          <w:szCs w:val="24"/>
-        </w:rPr>
-        <w:t xml:space="preserve">shown in the first activity of Table </w:t>
-      </w:r>
-      <w:r>
-        <w:rPr>
-          <w:rFonts w:ascii="Times New Roman" w:hAnsi="Times New Roman" w:cs="Times New Roman"/>
-          <w:sz w:val="24"/>
-          <w:szCs w:val="24"/>
-        </w:rPr>
-        <w:t>1.</w:t>
+      <w:r>
+        <w:rPr>
+          <w:rFonts w:ascii="Times New Roman" w:hAnsi="Times New Roman" w:cs="Times New Roman"/>
+          <w:sz w:val="24"/>
+          <w:szCs w:val="24"/>
+        </w:rPr>
+        <w:t xml:space="preserve"> a list of activit</w:t>
+      </w:r>
+      <w:r>
+        <w:rPr>
+          <w:rFonts w:ascii="Times New Roman" w:hAnsi="Times New Roman" w:cs="Times New Roman"/>
+          <w:sz w:val="24"/>
+          <w:szCs w:val="24"/>
+        </w:rPr>
+        <w:t>ies</w:t>
+      </w:r>
+      <w:r>
+        <w:rPr>
+          <w:rFonts w:ascii="Times New Roman" w:hAnsi="Times New Roman" w:cs="Times New Roman"/>
+          <w:sz w:val="24"/>
+          <w:szCs w:val="24"/>
+        </w:rPr>
+        <w:t>,</w:t>
       </w:r>
       <w:r>
         <w:rPr>
@@ -3400,7 +3398,87 @@
           <w:sz w:val="24"/>
           <w:szCs w:val="24"/>
         </w:rPr>
-        <w:t xml:space="preserve">Researches have been carried out on code search and several techniques have been proposed </w:t>
+        <w:t>and</w:t>
+      </w:r>
+      <w:r>
+        <w:rPr>
+          <w:rFonts w:ascii="Times New Roman" w:hAnsi="Times New Roman" w:cs="Times New Roman"/>
+          <w:sz w:val="24"/>
+          <w:szCs w:val="24"/>
+        </w:rPr>
+        <w:t xml:space="preserve"> description and relation </w:t>
+      </w:r>
+      <w:r>
+        <w:rPr>
+          <w:rFonts w:ascii="Times New Roman" w:hAnsi="Times New Roman" w:cs="Times New Roman"/>
+          <w:sz w:val="24"/>
+          <w:szCs w:val="24"/>
+        </w:rPr>
+        <w:t xml:space="preserve">of each activity </w:t>
+      </w:r>
+      <w:r>
+        <w:rPr>
+          <w:rFonts w:ascii="Times New Roman" w:hAnsi="Times New Roman" w:cs="Times New Roman"/>
+          <w:sz w:val="24"/>
+          <w:szCs w:val="24"/>
+        </w:rPr>
+        <w:t>to the research question is shown in Table 1. T</w:t>
+      </w:r>
+      <w:r>
+        <w:rPr>
+          <w:rFonts w:ascii="Times New Roman" w:hAnsi="Times New Roman" w:cs="Times New Roman"/>
+          <w:sz w:val="24"/>
+          <w:szCs w:val="24"/>
+        </w:rPr>
+        <w:t>he first activity</w:t>
+      </w:r>
+      <w:r>
+        <w:rPr>
+          <w:rFonts w:ascii="Times New Roman" w:hAnsi="Times New Roman" w:cs="Times New Roman"/>
+          <w:sz w:val="24"/>
+          <w:szCs w:val="24"/>
+        </w:rPr>
+        <w:t xml:space="preserve"> is to conduct literature survey</w:t>
+      </w:r>
+      <w:r>
+        <w:rPr>
+          <w:rFonts w:ascii="Times New Roman" w:hAnsi="Times New Roman" w:cs="Times New Roman"/>
+          <w:sz w:val="24"/>
+          <w:szCs w:val="24"/>
+        </w:rPr>
+        <w:t>. This will assist to understand the related work in this domain.</w:t>
+      </w:r>
+      <w:r>
+        <w:rPr>
+          <w:rFonts w:ascii="Times New Roman" w:hAnsi="Times New Roman" w:cs="Times New Roman"/>
+          <w:sz w:val="24"/>
+          <w:szCs w:val="24"/>
+        </w:rPr>
+        <w:t xml:space="preserve"> </w:t>
+      </w:r>
+      <w:r>
+        <w:rPr>
+          <w:rFonts w:ascii="Times New Roman" w:hAnsi="Times New Roman" w:cs="Times New Roman"/>
+          <w:sz w:val="24"/>
+          <w:szCs w:val="24"/>
+        </w:rPr>
+        <w:t>Researches have been carried out on code search</w:t>
+      </w:r>
+      <w:r>
+        <w:rPr>
+          <w:rFonts w:ascii="Times New Roman" w:hAnsi="Times New Roman" w:cs="Times New Roman"/>
+          <w:sz w:val="24"/>
+          <w:szCs w:val="24"/>
+        </w:rPr>
+        <w:t>,</w:t>
+      </w:r>
+      <w:r>
+        <w:rPr>
+          <w:rFonts w:ascii="Times New Roman" w:hAnsi="Times New Roman" w:cs="Times New Roman"/>
+          <w:sz w:val="24"/>
+          <w:szCs w:val="24"/>
+        </w:rPr>
+        <w:t xml:space="preserve"> and several techniques have been proposed </w:t>
       </w:r>
       <w:r>
         <w:rPr>
@@ -3680,7 +3758,15 @@
           <w:sz w:val="24"/>
           <w:szCs w:val="24"/>
         </w:rPr>
-        <w:t>recall in retrieving relevant codes</w:t>
+        <w:t>the technique</w:t>
+      </w:r>
+      <w:r>
+        <w:rPr>
+          <w:rFonts w:ascii="Times New Roman" w:hAnsi="Times New Roman" w:cs="Times New Roman"/>
+          <w:sz w:val="24"/>
+          <w:szCs w:val="24"/>
+        </w:rPr>
+        <w:t xml:space="preserve"> in retrieving relevant codes</w:t>
       </w:r>
       <w:r>
         <w:rPr>
@@ -3728,7 +3814,16 @@
           <w:sz w:val="24"/>
           <w:szCs w:val="24"/>
         </w:rPr>
-        <w:t xml:space="preserve"> the proposed technique to produce less </w:t>
+        <w:t xml:space="preserve"> the proposed </w:t>
+      </w:r>
+      <w:r>
+        <w:rPr>
+          <w:rFonts w:ascii="Times New Roman" w:hAnsi="Times New Roman" w:cs="Times New Roman"/>
+          <w:sz w:val="24"/>
+          <w:szCs w:val="24"/>
+        </w:rPr>
+        <w:lastRenderedPageBreak/>
+        <w:t xml:space="preserve">technique to produce less </w:t>
       </w:r>
       <w:r>
         <w:rPr>
@@ -3760,7 +3855,79 @@
           <w:sz w:val="24"/>
           <w:szCs w:val="24"/>
         </w:rPr>
-        <w:t xml:space="preserve"> necessary tweaking will be performed to improve the result.</w:t>
+        <w:t xml:space="preserve"> theory refinement</w:t>
+      </w:r>
+      <w:r>
+        <w:rPr>
+          <w:rFonts w:ascii="Times New Roman" w:hAnsi="Times New Roman" w:cs="Times New Roman"/>
+          <w:sz w:val="24"/>
+          <w:szCs w:val="24"/>
+        </w:rPr>
+        <w:t xml:space="preserve"> </w:t>
+      </w:r>
+      <w:r>
+        <w:rPr>
+          <w:rFonts w:ascii="Times New Roman" w:hAnsi="Times New Roman" w:cs="Times New Roman"/>
+          <w:sz w:val="24"/>
+          <w:szCs w:val="24"/>
+        </w:rPr>
+        <w:t>and necessary</w:t>
+      </w:r>
+      <w:r>
+        <w:rPr>
+          <w:rFonts w:ascii="Times New Roman" w:hAnsi="Times New Roman" w:cs="Times New Roman"/>
+          <w:sz w:val="24"/>
+          <w:szCs w:val="24"/>
+        </w:rPr>
+        <w:t xml:space="preserve"> </w:t>
+      </w:r>
+      <w:r>
+        <w:rPr>
+          <w:rFonts w:ascii="Times New Roman" w:hAnsi="Times New Roman" w:cs="Times New Roman"/>
+          <w:sz w:val="24"/>
+          <w:szCs w:val="24"/>
+        </w:rPr>
+        <w:t>experimenta</w:t>
+      </w:r>
+      <w:r>
+        <w:rPr>
+          <w:rFonts w:ascii="Times New Roman" w:hAnsi="Times New Roman" w:cs="Times New Roman"/>
+          <w:sz w:val="24"/>
+          <w:szCs w:val="24"/>
+        </w:rPr>
+        <w:t>l</w:t>
+      </w:r>
+      <w:r>
+        <w:rPr>
+          <w:rFonts w:ascii="Times New Roman" w:hAnsi="Times New Roman" w:cs="Times New Roman"/>
+          <w:sz w:val="24"/>
+          <w:szCs w:val="24"/>
+        </w:rPr>
+        <w:t xml:space="preserve"> </w:t>
+      </w:r>
+      <w:r>
+        <w:rPr>
+          <w:rFonts w:ascii="Times New Roman" w:hAnsi="Times New Roman" w:cs="Times New Roman"/>
+          <w:sz w:val="24"/>
+          <w:szCs w:val="24"/>
+        </w:rPr>
+        <w:t xml:space="preserve">setup </w:t>
+      </w:r>
+      <w:r>
+        <w:rPr>
+          <w:rFonts w:ascii="Times New Roman" w:hAnsi="Times New Roman" w:cs="Times New Roman"/>
+          <w:sz w:val="24"/>
+          <w:szCs w:val="24"/>
+        </w:rPr>
+        <w:t>adjustment</w:t>
+      </w:r>
+      <w:r>
+        <w:rPr>
+          <w:rFonts w:ascii="Times New Roman" w:hAnsi="Times New Roman" w:cs="Times New Roman"/>
+          <w:sz w:val="24"/>
+          <w:szCs w:val="24"/>
+        </w:rPr>
+        <w:t xml:space="preserve"> will be performed.</w:t>
       </w:r>
     </w:p>
     <w:p>
@@ -3778,7 +3945,6 @@
           <w:sz w:val="24"/>
           <w:szCs w:val="24"/>
         </w:rPr>
-        <w:lastRenderedPageBreak/>
         <w:t>Three types of publications will be produced within the research period. At the end of the each major step, a technical report summarizing the findings will be produced. Significant achievements will be published and presented in international conferences (for example ICS</w:t>
       </w:r>
       <w:r>
@@ -3924,7 +4090,7 @@
       <w:tr>
         <w:tc>
           <w:tcPr>
-            <w:tcW w:w="660" w:type="dxa"/>
+            <w:tcW w:w="670" w:type="dxa"/>
           </w:tcPr>
           <w:p>
             <w:pPr>
@@ -4001,7 +4167,7 @@
       <w:tr>
         <w:tc>
           <w:tcPr>
-            <w:tcW w:w="660" w:type="dxa"/>
+            <w:tcW w:w="670" w:type="dxa"/>
           </w:tcPr>
           <w:p>
             <w:pPr>
@@ -4124,7 +4290,7 @@
       <w:tr>
         <w:tc>
           <w:tcPr>
-            <w:tcW w:w="660" w:type="dxa"/>
+            <w:tcW w:w="670" w:type="dxa"/>
           </w:tcPr>
           <w:p>
             <w:pPr>
@@ -4234,7 +4400,7 @@
       <w:tr>
         <w:tc>
           <w:tcPr>
-            <w:tcW w:w="660" w:type="dxa"/>
+            <w:tcW w:w="670" w:type="dxa"/>
           </w:tcPr>
           <w:p>
             <w:pPr>
@@ -4389,7 +4555,7 @@
       <w:tr>
         <w:tc>
           <w:tcPr>
-            <w:tcW w:w="660" w:type="dxa"/>
+            <w:tcW w:w="670" w:type="dxa"/>
           </w:tcPr>
           <w:p>
             <w:pPr>
@@ -4408,7 +4574,7 @@
                 <w:sz w:val="24"/>
                 <w:szCs w:val="24"/>
               </w:rPr>
-              <w:t>4.</w:t>
+              <w:t xml:space="preserve">4. </w:t>
             </w:r>
           </w:p>
         </w:tc>
@@ -4433,8 +4599,10 @@
                 <w:sz w:val="24"/>
                 <w:szCs w:val="24"/>
               </w:rPr>
-              <w:t>Technical Report Writing</w:t>
+              <w:t>Creating Test Bed and Evaluating The Proposed Tec</w:t>
             </w:r>
+            <w:bookmarkStart w:id="0" w:name="_GoBack"/>
+            <w:bookmarkEnd w:id="0"/>
           </w:p>
         </w:tc>
         <w:tc>
@@ -4454,21 +4622,13 @@
                 <w:szCs w:val="24"/>
               </w:rPr>
             </w:pPr>
-            <w:r>
-              <w:rPr>
-                <w:rFonts w:ascii="Times New Roman" w:hAnsi="Times New Roman" w:cs="Times New Roman"/>
-                <w:sz w:val="24"/>
-                <w:szCs w:val="24"/>
-              </w:rPr>
-              <w:t>At the end of each major step, one technical report will be published</w:t>
-            </w:r>
           </w:p>
         </w:tc>
       </w:tr>
       <w:tr>
         <w:tc>
           <w:tcPr>
-            <w:tcW w:w="660" w:type="dxa"/>
+            <w:tcW w:w="670" w:type="dxa"/>
           </w:tcPr>
           <w:p>
             <w:pPr>
@@ -4487,7 +4647,7 @@
                 <w:sz w:val="24"/>
                 <w:szCs w:val="24"/>
               </w:rPr>
-              <w:t>5.</w:t>
+              <w:t>4.</w:t>
             </w:r>
           </w:p>
         </w:tc>
@@ -4512,7 +4672,52 @@
                 <w:sz w:val="24"/>
                 <w:szCs w:val="24"/>
               </w:rPr>
-              <w:t>Publications &amp; Presentation (s)</w:t>
+              <w:t>Technical Report Writing</w:t>
+            </w:r>
+            <w:r>
+              <w:rPr>
+                <w:rFonts w:ascii="Times New Roman" w:hAnsi="Times New Roman" w:cs="Times New Roman"/>
+                <w:b/>
+                <w:sz w:val="24"/>
+                <w:szCs w:val="24"/>
+              </w:rPr>
+              <w:t>,</w:t>
+            </w:r>
+            <w:r>
+              <w:rPr>
+                <w:rFonts w:ascii="Times New Roman" w:hAnsi="Times New Roman" w:cs="Times New Roman"/>
+                <w:b/>
+                <w:sz w:val="24"/>
+                <w:szCs w:val="24"/>
+              </w:rPr>
+              <w:t xml:space="preserve"> </w:t>
+            </w:r>
+            <w:r>
+              <w:rPr>
+                <w:rFonts w:ascii="Times New Roman" w:hAnsi="Times New Roman" w:cs="Times New Roman"/>
+                <w:b/>
+                <w:sz w:val="24"/>
+                <w:szCs w:val="24"/>
+              </w:rPr>
+              <w:t>Publications and</w:t>
+            </w:r>
+            <w:r>
+              <w:rPr>
+                <w:rFonts w:ascii="Times New Roman" w:hAnsi="Times New Roman" w:cs="Times New Roman"/>
+                <w:b/>
+                <w:sz w:val="24"/>
+                <w:szCs w:val="24"/>
+              </w:rPr>
+              <w:t xml:space="preserve"> Presentation</w:t>
+            </w:r>
+            <w:r>
+              <w:rPr>
+                <w:rFonts w:ascii="Times New Roman" w:hAnsi="Times New Roman" w:cs="Times New Roman"/>
+                <w:b/>
+                <w:sz w:val="24"/>
+                <w:szCs w:val="24"/>
+              </w:rPr>
+              <w:t>(s)</w:t>
             </w:r>
           </w:p>
         </w:tc>
@@ -4539,82 +4744,65 @@
                 <w:sz w:val="24"/>
                 <w:szCs w:val="24"/>
               </w:rPr>
-              <w:t>Review reports and research papers are being prepared for internationa</w:t>
+              <w:t>At the end of each major step, one technical report will be published</w:t>
+            </w:r>
+          </w:p>
+          <w:p>
+            <w:pPr>
+              <w:numPr>
+                <w:ilvl w:val="0"/>
+                <w:numId w:val="4"/>
+              </w:numPr>
+              <w:jc w:val="both"/>
+              <w:rPr>
+                <w:rFonts w:ascii="Times New Roman" w:hAnsi="Times New Roman" w:cs="Times New Roman"/>
+                <w:sz w:val="24"/>
+                <w:szCs w:val="24"/>
+              </w:rPr>
+            </w:pPr>
+            <w:r>
+              <w:rPr>
+                <w:rFonts w:ascii="Times New Roman" w:hAnsi="Times New Roman" w:cs="Times New Roman"/>
+                <w:sz w:val="24"/>
+                <w:szCs w:val="24"/>
+              </w:rPr>
+              <w:t>Review reports and research papers are being prepared for international conferences like ICSE, ASE2016, SCAM, APSEC, ICSEA and IEEE Conferences on Software Engineering 2016 etc.</w:t>
+            </w:r>
+          </w:p>
+        </w:tc>
+      </w:tr>
+      <w:tr>
+        <w:tc>
+          <w:tcPr>
+            <w:tcW w:w="670" w:type="dxa"/>
+          </w:tcPr>
+          <w:p>
+            <w:pPr>
+              <w:jc w:val="both"/>
+              <w:rPr>
+                <w:rFonts w:ascii="Times New Roman" w:hAnsi="Times New Roman" w:cs="Times New Roman"/>
+                <w:b/>
+                <w:sz w:val="24"/>
+                <w:szCs w:val="24"/>
+              </w:rPr>
+            </w:pPr>
+            <w:r>
+              <w:rPr>
+                <w:rFonts w:ascii="Times New Roman" w:hAnsi="Times New Roman" w:cs="Times New Roman"/>
+                <w:b/>
+                <w:sz w:val="24"/>
+                <w:szCs w:val="24"/>
+              </w:rPr>
+              <w:t>5</w:t>
             </w:r>
             <w:r>
               <w:rPr>
                 <w:rFonts w:ascii="Times New Roman" w:hAnsi="Times New Roman" w:cs="Times New Roman"/>
-                <w:sz w:val="24"/>
-                <w:szCs w:val="24"/>
-              </w:rPr>
-              <w:t>l conferences like ICSE, ASE2016</w:t>
-            </w:r>
-            <w:r>
-              <w:rPr>
-                <w:rFonts w:ascii="Times New Roman" w:hAnsi="Times New Roman" w:cs="Times New Roman"/>
-                <w:sz w:val="24"/>
-                <w:szCs w:val="24"/>
-              </w:rPr>
-              <w:t xml:space="preserve">, </w:t>
-            </w:r>
-            <w:r>
-              <w:rPr>
-                <w:rFonts w:ascii="Times New Roman" w:hAnsi="Times New Roman" w:cs="Times New Roman"/>
-                <w:sz w:val="24"/>
-                <w:szCs w:val="24"/>
-              </w:rPr>
-              <w:t>SCAM, APSEC, ICSEA</w:t>
-            </w:r>
-            <w:r>
-              <w:rPr>
-                <w:rFonts w:ascii="Times New Roman" w:hAnsi="Times New Roman" w:cs="Times New Roman"/>
-                <w:sz w:val="24"/>
-                <w:szCs w:val="24"/>
-              </w:rPr>
-              <w:t xml:space="preserve"> and IEEE Conferen</w:t>
-            </w:r>
-            <w:r>
-              <w:rPr>
-                <w:rFonts w:ascii="Times New Roman" w:hAnsi="Times New Roman" w:cs="Times New Roman"/>
-                <w:sz w:val="24"/>
-                <w:szCs w:val="24"/>
-              </w:rPr>
-              <w:t>ces on Software Engineering 2016</w:t>
-            </w:r>
-            <w:r>
-              <w:rPr>
-                <w:rFonts w:ascii="Times New Roman" w:hAnsi="Times New Roman" w:cs="Times New Roman"/>
-                <w:sz w:val="24"/>
-                <w:szCs w:val="24"/>
-              </w:rPr>
-              <w:t xml:space="preserve"> etc. </w:t>
-            </w:r>
-          </w:p>
-        </w:tc>
-      </w:tr>
-      <w:tr>
-        <w:tc>
-          <w:tcPr>
-            <w:tcW w:w="660" w:type="dxa"/>
-          </w:tcPr>
-          <w:p>
-            <w:pPr>
-              <w:jc w:val="both"/>
-              <w:rPr>
-                <w:rFonts w:ascii="Times New Roman" w:hAnsi="Times New Roman" w:cs="Times New Roman"/>
-                <w:b/>
-                <w:sz w:val="24"/>
-                <w:szCs w:val="24"/>
-              </w:rPr>
-            </w:pPr>
-            <w:r>
-              <w:rPr>
-                <w:rFonts w:ascii="Times New Roman" w:hAnsi="Times New Roman" w:cs="Times New Roman"/>
-                <w:b/>
-                <w:sz w:val="24"/>
-                <w:szCs w:val="24"/>
-              </w:rPr>
-              <w:t>6.</w:t>
+                <w:b/>
+                <w:sz w:val="24"/>
+                <w:szCs w:val="24"/>
+              </w:rPr>
+              <w:t>.</w:t>
             </w:r>
           </w:p>
         </w:tc>
@@ -7861,7 +8049,7 @@
             <w:bCs/>
             <w:noProof/>
           </w:rPr>
-          <w:t>3</w:t>
+          <w:t>4</w:t>
         </w:r>
         <w:r>
           <w:rPr>
@@ -9505,7 +9693,7 @@
 </file>
 
 <file path=customXml/itemProps1.xml><?xml version="1.0" encoding="utf-8"?>
-<ds:datastoreItem xmlns:ds="http://schemas.openxmlformats.org/officeDocument/2006/customXml" ds:itemID="{360B4B77-54AB-4BFE-9650-411D128BBFA5}">
+<ds:datastoreItem xmlns:ds="http://schemas.openxmlformats.org/officeDocument/2006/customXml" ds:itemID="{0F71EC83-8266-4049-B385-EA8FD51F9312}">
   <ds:schemaRefs>
     <ds:schemaRef ds:uri="http://schemas.openxmlformats.org/officeDocument/2006/bibliography"/>
   </ds:schemaRefs>

</xml_diff>